<commit_message>
changes at end of day
</commit_message>
<xml_diff>
--- a/ReportDraft/Thesis Report draft.docx
+++ b/ReportDraft/Thesis Report draft.docx
@@ -9714,7 +9714,77 @@
           <w:sz w:val="22"/>
           <w:szCs w:val="22"/>
         </w:rPr>
-        <w:t xml:space="preserve"> as being a multi-platform application by its developers. In order to facilitate the development, Mozilla created a framework inspired by Microsoft's COM that allowed components to be </w:t>
+        <w:t xml:space="preserve"> as being a multi-platform application by its developers. </w:t>
+      </w:r>
+      <w:r>
+        <w:rPr>
+          <w:rFonts w:asciiTheme="minorHAnsi" w:eastAsiaTheme="minorHAnsi" w:hAnsiTheme="minorHAnsi" w:cstheme="minorBidi"/>
+          <w:b w:val="0"/>
+          <w:bCs w:val="0"/>
+          <w:sz w:val="22"/>
+          <w:szCs w:val="22"/>
+        </w:rPr>
+        <w:t>I</w:t>
+      </w:r>
+      <w:r>
+        <w:rPr>
+          <w:rFonts w:asciiTheme="minorHAnsi" w:eastAsiaTheme="minorHAnsi" w:hAnsiTheme="minorHAnsi" w:cstheme="minorBidi"/>
+          <w:b w:val="0"/>
+          <w:bCs w:val="0"/>
+          <w:sz w:val="22"/>
+          <w:szCs w:val="22"/>
+        </w:rPr>
+        <w:t>nspired by Microsoft's</w:t>
+      </w:r>
+      <w:r>
+        <w:rPr>
+          <w:rFonts w:asciiTheme="minorHAnsi" w:eastAsiaTheme="minorHAnsi" w:hAnsiTheme="minorHAnsi" w:cstheme="minorBidi"/>
+          <w:b w:val="0"/>
+          <w:bCs w:val="0"/>
+          <w:sz w:val="22"/>
+          <w:szCs w:val="22"/>
+        </w:rPr>
+        <w:t xml:space="preserve"> </w:t>
+      </w:r>
+      <w:r>
+        <w:rPr>
+          <w:rFonts w:asciiTheme="minorHAnsi" w:eastAsiaTheme="minorHAnsi" w:hAnsiTheme="minorHAnsi" w:cstheme="minorBidi"/>
+          <w:b w:val="0"/>
+          <w:bCs w:val="0"/>
+          <w:sz w:val="22"/>
+          <w:szCs w:val="22"/>
+        </w:rPr>
+        <w:t>COM</w:t>
+      </w:r>
+      <w:r>
+        <w:rPr>
+          <w:rFonts w:asciiTheme="minorHAnsi" w:eastAsiaTheme="minorHAnsi" w:hAnsiTheme="minorHAnsi" w:cstheme="minorBidi"/>
+          <w:b w:val="0"/>
+          <w:bCs w:val="0"/>
+          <w:sz w:val="22"/>
+          <w:szCs w:val="22"/>
+        </w:rPr>
+        <w:t xml:space="preserve"> </w:t>
+      </w:r>
+      <w:r>
+        <w:rPr>
+          <w:rFonts w:asciiTheme="minorHAnsi" w:eastAsiaTheme="minorHAnsi" w:hAnsiTheme="minorHAnsi" w:cstheme="minorBidi"/>
+          <w:b w:val="0"/>
+          <w:bCs w:val="0"/>
+          <w:sz w:val="22"/>
+          <w:szCs w:val="22"/>
+        </w:rPr>
+        <w:t>Mozilla created a framework</w:t>
+      </w:r>
+      <w:r>
+        <w:rPr>
+          <w:rFonts w:asciiTheme="minorHAnsi" w:eastAsiaTheme="minorHAnsi" w:hAnsiTheme="minorHAnsi" w:cstheme="minorBidi"/>
+          <w:b w:val="0"/>
+          <w:bCs w:val="0"/>
+          <w:sz w:val="22"/>
+          <w:szCs w:val="22"/>
+        </w:rPr>
+        <w:t xml:space="preserve"> that allowed components to be </w:t>
       </w:r>
       <w:proofErr w:type="gramStart"/>
       <w:r>
@@ -9736,51 +9806,37 @@
           <w:sz w:val="22"/>
           <w:szCs w:val="22"/>
         </w:rPr>
-        <w:t xml:space="preserve"> and bolted together called XPCOM (cross-platform COM). An XPCOM interface is declared using IDL, and there are language bindings for C and </w:t>
-      </w:r>
-      <w:proofErr w:type="spellStart"/>
-      <w:r>
-        <w:rPr>
-          <w:rFonts w:asciiTheme="minorHAnsi" w:eastAsiaTheme="minorHAnsi" w:hAnsiTheme="minorHAnsi" w:cstheme="minorBidi"/>
-          <w:b w:val="0"/>
-          <w:bCs w:val="0"/>
-          <w:sz w:val="22"/>
-          <w:szCs w:val="22"/>
-        </w:rPr>
-        <w:t>Javascript</w:t>
-      </w:r>
-      <w:proofErr w:type="spellEnd"/>
-      <w:r>
-        <w:rPr>
-          <w:rFonts w:asciiTheme="minorHAnsi" w:eastAsiaTheme="minorHAnsi" w:hAnsiTheme="minorHAnsi" w:cstheme="minorBidi"/>
-          <w:b w:val="0"/>
-          <w:bCs w:val="0"/>
-          <w:sz w:val="22"/>
-          <w:szCs w:val="22"/>
-        </w:rPr>
-        <w:t xml:space="preserve"> as well as other languages. Because XPCOM is used to construct Firefox, and because XPCOM has </w:t>
-      </w:r>
-      <w:proofErr w:type="spellStart"/>
-      <w:r>
-        <w:rPr>
-          <w:rFonts w:asciiTheme="minorHAnsi" w:eastAsiaTheme="minorHAnsi" w:hAnsiTheme="minorHAnsi" w:cstheme="minorBidi"/>
-          <w:b w:val="0"/>
-          <w:bCs w:val="0"/>
-          <w:sz w:val="22"/>
-          <w:szCs w:val="22"/>
-        </w:rPr>
-        <w:t>Javascript</w:t>
-      </w:r>
-      <w:proofErr w:type="spellEnd"/>
-      <w:r>
-        <w:rPr>
-          <w:rFonts w:asciiTheme="minorHAnsi" w:eastAsiaTheme="minorHAnsi" w:hAnsiTheme="minorHAnsi" w:cstheme="minorBidi"/>
-          <w:b w:val="0"/>
-          <w:bCs w:val="0"/>
-          <w:sz w:val="22"/>
-          <w:szCs w:val="22"/>
-        </w:rPr>
-        <w:t xml:space="preserve"> bindings, </w:t>
+        <w:t xml:space="preserve"> and bolted together called XPCOM (cross-platform COM). </w:t>
+      </w:r>
+      <w:r>
+        <w:rPr>
+          <w:rFonts w:asciiTheme="minorHAnsi" w:eastAsiaTheme="minorHAnsi" w:hAnsiTheme="minorHAnsi" w:cstheme="minorBidi"/>
+          <w:b w:val="0"/>
+          <w:bCs w:val="0"/>
+          <w:sz w:val="22"/>
+          <w:szCs w:val="22"/>
+        </w:rPr>
+        <w:t xml:space="preserve"> IDL declares XPCOM interface</w:t>
+      </w:r>
+      <w:r>
+        <w:rPr>
+          <w:rFonts w:asciiTheme="minorHAnsi" w:eastAsiaTheme="minorHAnsi" w:hAnsiTheme="minorHAnsi" w:cstheme="minorBidi"/>
+          <w:b w:val="0"/>
+          <w:bCs w:val="0"/>
+          <w:sz w:val="22"/>
+          <w:szCs w:val="22"/>
+        </w:rPr>
+        <w:t>,</w:t>
+      </w:r>
+      <w:r>
+        <w:rPr>
+          <w:rFonts w:asciiTheme="minorHAnsi" w:eastAsiaTheme="minorHAnsi" w:hAnsiTheme="minorHAnsi" w:cstheme="minorBidi"/>
+          <w:b w:val="0"/>
+          <w:bCs w:val="0"/>
+          <w:sz w:val="22"/>
+          <w:szCs w:val="22"/>
+        </w:rPr>
+        <w:t xml:space="preserve"> language binding for C and other </w:t>
       </w:r>
       <w:proofErr w:type="gramStart"/>
       <w:r>
@@ -9791,7 +9847,17 @@
           <w:sz w:val="22"/>
           <w:szCs w:val="22"/>
         </w:rPr>
-        <w:t>it's</w:t>
+        <w:t xml:space="preserve">languages </w:t>
+      </w:r>
+      <w:r>
+        <w:rPr>
+          <w:rFonts w:asciiTheme="minorHAnsi" w:eastAsiaTheme="minorHAnsi" w:hAnsiTheme="minorHAnsi" w:cstheme="minorBidi"/>
+          <w:b w:val="0"/>
+          <w:bCs w:val="0"/>
+          <w:sz w:val="22"/>
+          <w:szCs w:val="22"/>
+        </w:rPr>
+        <w:t xml:space="preserve"> and</w:t>
       </w:r>
       <w:proofErr w:type="gramEnd"/>
       <w:r>
@@ -9802,7 +9868,129 @@
           <w:sz w:val="22"/>
           <w:szCs w:val="22"/>
         </w:rPr>
-        <w:t xml:space="preserve"> possible to make use of XPCOM objects in Firefox extensions.</w:t>
+        <w:t xml:space="preserve"> </w:t>
+      </w:r>
+      <w:r>
+        <w:rPr>
+          <w:rFonts w:asciiTheme="minorHAnsi" w:eastAsiaTheme="minorHAnsi" w:hAnsiTheme="minorHAnsi" w:cstheme="minorBidi"/>
+          <w:b w:val="0"/>
+          <w:bCs w:val="0"/>
+          <w:sz w:val="22"/>
+          <w:szCs w:val="22"/>
+        </w:rPr>
+        <w:t>JavaScript</w:t>
+      </w:r>
+      <w:r>
+        <w:rPr>
+          <w:rFonts w:asciiTheme="minorHAnsi" w:eastAsiaTheme="minorHAnsi" w:hAnsiTheme="minorHAnsi" w:cstheme="minorBidi"/>
+          <w:b w:val="0"/>
+          <w:bCs w:val="0"/>
+          <w:sz w:val="22"/>
+          <w:szCs w:val="22"/>
+        </w:rPr>
+        <w:t xml:space="preserve"> as well as other languages</w:t>
+      </w:r>
+      <w:r>
+        <w:rPr>
+          <w:rFonts w:asciiTheme="minorHAnsi" w:eastAsiaTheme="minorHAnsi" w:hAnsiTheme="minorHAnsi" w:cstheme="minorBidi"/>
+          <w:b w:val="0"/>
+          <w:bCs w:val="0"/>
+          <w:sz w:val="22"/>
+          <w:szCs w:val="22"/>
+        </w:rPr>
+        <w:t xml:space="preserve"> are </w:t>
+      </w:r>
+      <w:r>
+        <w:rPr>
+          <w:rFonts w:asciiTheme="minorHAnsi" w:eastAsiaTheme="minorHAnsi" w:hAnsiTheme="minorHAnsi" w:cstheme="minorBidi"/>
+          <w:b w:val="0"/>
+          <w:bCs w:val="0"/>
+          <w:sz w:val="22"/>
+          <w:szCs w:val="22"/>
+        </w:rPr>
+        <w:t>available</w:t>
+      </w:r>
+      <w:r>
+        <w:rPr>
+          <w:rFonts w:asciiTheme="minorHAnsi" w:eastAsiaTheme="minorHAnsi" w:hAnsiTheme="minorHAnsi" w:cstheme="minorBidi"/>
+          <w:b w:val="0"/>
+          <w:bCs w:val="0"/>
+          <w:sz w:val="22"/>
+          <w:szCs w:val="22"/>
+        </w:rPr>
+        <w:t>.</w:t>
+      </w:r>
+      <w:r>
+        <w:rPr>
+          <w:rFonts w:asciiTheme="minorHAnsi" w:eastAsiaTheme="minorHAnsi" w:hAnsiTheme="minorHAnsi" w:cstheme="minorBidi"/>
+          <w:b w:val="0"/>
+          <w:bCs w:val="0"/>
+          <w:sz w:val="22"/>
+          <w:szCs w:val="22"/>
+        </w:rPr>
+        <w:t xml:space="preserve"> </w:t>
+      </w:r>
+      <w:proofErr w:type="gramStart"/>
+      <w:r>
+        <w:rPr>
+          <w:rFonts w:asciiTheme="minorHAnsi" w:eastAsiaTheme="minorHAnsi" w:hAnsiTheme="minorHAnsi" w:cstheme="minorBidi"/>
+          <w:b w:val="0"/>
+          <w:bCs w:val="0"/>
+          <w:sz w:val="22"/>
+          <w:szCs w:val="22"/>
+        </w:rPr>
+        <w:t>I</w:t>
+      </w:r>
+      <w:r>
+        <w:rPr>
+          <w:rFonts w:asciiTheme="minorHAnsi" w:eastAsiaTheme="minorHAnsi" w:hAnsiTheme="minorHAnsi" w:cstheme="minorBidi"/>
+          <w:b w:val="0"/>
+          <w:bCs w:val="0"/>
+          <w:sz w:val="22"/>
+          <w:szCs w:val="22"/>
+        </w:rPr>
+        <w:t>t's</w:t>
+      </w:r>
+      <w:proofErr w:type="gramEnd"/>
+      <w:r>
+        <w:rPr>
+          <w:rFonts w:asciiTheme="minorHAnsi" w:eastAsiaTheme="minorHAnsi" w:hAnsiTheme="minorHAnsi" w:cstheme="minorBidi"/>
+          <w:b w:val="0"/>
+          <w:bCs w:val="0"/>
+          <w:sz w:val="22"/>
+          <w:szCs w:val="22"/>
+        </w:rPr>
+        <w:t xml:space="preserve"> possible to make use of XPCOM objects in Firefox extensions</w:t>
+      </w:r>
+      <w:r>
+        <w:rPr>
+          <w:rFonts w:asciiTheme="minorHAnsi" w:eastAsiaTheme="minorHAnsi" w:hAnsiTheme="minorHAnsi" w:cstheme="minorBidi"/>
+          <w:b w:val="0"/>
+          <w:bCs w:val="0"/>
+          <w:sz w:val="22"/>
+          <w:szCs w:val="22"/>
+        </w:rPr>
+        <w:t xml:space="preserve"> because of the XPCOM consisting of </w:t>
+      </w:r>
+      <w:r>
+        <w:rPr>
+          <w:rFonts w:asciiTheme="minorHAnsi" w:eastAsiaTheme="minorHAnsi" w:hAnsiTheme="minorHAnsi" w:cstheme="minorBidi"/>
+          <w:b w:val="0"/>
+          <w:bCs w:val="0"/>
+          <w:sz w:val="22"/>
+          <w:szCs w:val="22"/>
+        </w:rPr>
+        <w:t>JavaScript</w:t>
+      </w:r>
+      <w:r>
+        <w:rPr>
+          <w:rFonts w:asciiTheme="minorHAnsi" w:eastAsiaTheme="minorHAnsi" w:hAnsiTheme="minorHAnsi" w:cstheme="minorBidi"/>
+          <w:b w:val="0"/>
+          <w:bCs w:val="0"/>
+          <w:sz w:val="22"/>
+          <w:szCs w:val="22"/>
+        </w:rPr>
+        <w:t>.</w:t>
       </w:r>
     </w:p>
     <w:p>
@@ -9827,7 +10015,27 @@
           <w:sz w:val="22"/>
           <w:szCs w:val="22"/>
         </w:rPr>
-        <w:t xml:space="preserve">Although futzing with custom encoding protocols over raw sockets is a fun way to pass the time, it has several drawbacks. There were no widely available libraries for the custom protocol, so it needed to </w:t>
+        <w:t xml:space="preserve"> There are hardly any libraries available for custom protocol</w:t>
+      </w:r>
+      <w:r>
+        <w:rPr>
+          <w:rFonts w:asciiTheme="minorHAnsi" w:eastAsiaTheme="minorHAnsi" w:hAnsiTheme="minorHAnsi" w:cstheme="minorBidi"/>
+          <w:b w:val="0"/>
+          <w:bCs w:val="0"/>
+          <w:sz w:val="22"/>
+          <w:szCs w:val="22"/>
+        </w:rPr>
+        <w:t>, so it</w:t>
+      </w:r>
+      <w:r>
+        <w:rPr>
+          <w:rFonts w:asciiTheme="minorHAnsi" w:eastAsiaTheme="minorHAnsi" w:hAnsiTheme="minorHAnsi" w:cstheme="minorBidi"/>
+          <w:b w:val="0"/>
+          <w:bCs w:val="0"/>
+          <w:sz w:val="22"/>
+          <w:szCs w:val="22"/>
+        </w:rPr>
+        <w:t xml:space="preserve"> has to </w:t>
       </w:r>
       <w:proofErr w:type="gramStart"/>
       <w:r>
@@ -9838,7 +10046,7 @@
           <w:sz w:val="22"/>
           <w:szCs w:val="22"/>
         </w:rPr>
-        <w:t>be implemented</w:t>
+        <w:t>be built</w:t>
       </w:r>
       <w:proofErr w:type="gramEnd"/>
       <w:r>
@@ -9849,7 +10057,27 @@
           <w:sz w:val="22"/>
           <w:szCs w:val="22"/>
         </w:rPr>
-        <w:t xml:space="preserve"> from the ground up for every language that we wanted to support. This requirement to implement more code would make it less likely that generous Open Source contributors would participate in the development of new language bindings. </w:t>
+        <w:t xml:space="preserve"> </w:t>
+      </w:r>
+      <w:r>
+        <w:rPr>
+          <w:rFonts w:asciiTheme="minorHAnsi" w:eastAsiaTheme="minorHAnsi" w:hAnsiTheme="minorHAnsi" w:cstheme="minorBidi"/>
+          <w:b w:val="0"/>
+          <w:bCs w:val="0"/>
+          <w:sz w:val="22"/>
+          <w:szCs w:val="22"/>
+        </w:rPr>
+        <w:t>from the ground up for every language that we wanted to support.</w:t>
+      </w:r>
+      <w:r>
+        <w:rPr>
+          <w:rFonts w:asciiTheme="minorHAnsi" w:eastAsiaTheme="minorHAnsi" w:hAnsiTheme="minorHAnsi" w:cstheme="minorBidi"/>
+          <w:b w:val="0"/>
+          <w:bCs w:val="0"/>
+          <w:sz w:val="22"/>
+          <w:szCs w:val="22"/>
+        </w:rPr>
+        <w:t xml:space="preserve"> When we were sending only text </w:t>
       </w:r>
       <w:proofErr w:type="gramStart"/>
       <w:r>
@@ -9860,7 +10088,7 @@
           <w:sz w:val="22"/>
           <w:szCs w:val="22"/>
         </w:rPr>
-        <w:t>Also</w:t>
+        <w:t>line</w:t>
       </w:r>
       <w:proofErr w:type="gramEnd"/>
       <w:r>
@@ -9871,7 +10099,17 @@
           <w:sz w:val="22"/>
           <w:szCs w:val="22"/>
         </w:rPr>
-        <w:t>, although a line-oriented protocol was fine when we were only sending text-based data around, it brought problems when we wanted to send images (such as screenshots) around.</w:t>
+        <w:t xml:space="preserve"> oriented protocol was fine but when sending images started it was tedious</w:t>
+      </w:r>
+      <w:r>
+        <w:rPr>
+          <w:rFonts w:asciiTheme="minorHAnsi" w:eastAsiaTheme="minorHAnsi" w:hAnsiTheme="minorHAnsi" w:cstheme="minorBidi"/>
+          <w:b w:val="0"/>
+          <w:bCs w:val="0"/>
+          <w:sz w:val="22"/>
+          <w:szCs w:val="22"/>
+        </w:rPr>
+        <w:t>.</w:t>
       </w:r>
     </w:p>
     <w:p>
@@ -9918,51 +10156,57 @@
           <w:sz w:val="22"/>
           <w:szCs w:val="22"/>
         </w:rPr>
-        <w:t xml:space="preserve">, very quickly that this original RPC mechanism wasn't practical. </w:t>
-      </w:r>
-      <w:proofErr w:type="gramStart"/>
-      <w:r>
-        <w:rPr>
-          <w:rFonts w:asciiTheme="minorHAnsi" w:eastAsiaTheme="minorHAnsi" w:hAnsiTheme="minorHAnsi" w:cstheme="minorBidi"/>
-          <w:b w:val="0"/>
-          <w:bCs w:val="0"/>
-          <w:sz w:val="22"/>
-          <w:szCs w:val="22"/>
-        </w:rPr>
-        <w:t>Fortunately, there was a well-known transport that has widespread adoption and support in almost every language that would allow us to do what we wanted: HTTP.</w:t>
-      </w:r>
-      <w:proofErr w:type="gramEnd"/>
-      <w:r>
-        <w:rPr>
-          <w:rFonts w:asciiTheme="minorHAnsi" w:eastAsiaTheme="minorHAnsi" w:hAnsiTheme="minorHAnsi" w:cstheme="minorBidi"/>
-          <w:b w:val="0"/>
-          <w:bCs w:val="0"/>
-          <w:sz w:val="22"/>
-          <w:szCs w:val="22"/>
-        </w:rPr>
-        <w:t xml:space="preserve"> Below is the diagram of the </w:t>
-      </w:r>
-      <w:proofErr w:type="spellStart"/>
-      <w:r>
-        <w:rPr>
-          <w:rFonts w:asciiTheme="minorHAnsi" w:eastAsiaTheme="minorHAnsi" w:hAnsiTheme="minorHAnsi" w:cstheme="minorBidi"/>
-          <w:b w:val="0"/>
-          <w:bCs w:val="0"/>
-          <w:sz w:val="22"/>
-          <w:szCs w:val="22"/>
-        </w:rPr>
-        <w:t>firefox</w:t>
-      </w:r>
-      <w:proofErr w:type="spellEnd"/>
-      <w:r>
-        <w:rPr>
-          <w:rFonts w:asciiTheme="minorHAnsi" w:eastAsiaTheme="minorHAnsi" w:hAnsiTheme="minorHAnsi" w:cstheme="minorBidi"/>
-          <w:b w:val="0"/>
-          <w:bCs w:val="0"/>
-          <w:sz w:val="22"/>
-          <w:szCs w:val="22"/>
-        </w:rPr>
-        <w:t xml:space="preserve"> Driver Architecture</w:t>
+        <w:t xml:space="preserve">, </w:t>
+      </w:r>
+      <w:r>
+        <w:rPr>
+          <w:rFonts w:asciiTheme="minorHAnsi" w:eastAsiaTheme="minorHAnsi" w:hAnsiTheme="minorHAnsi" w:cstheme="minorBidi"/>
+          <w:b w:val="0"/>
+          <w:bCs w:val="0"/>
+          <w:sz w:val="22"/>
+          <w:szCs w:val="22"/>
+        </w:rPr>
+        <w:t>that</w:t>
+      </w:r>
+      <w:r>
+        <w:rPr>
+          <w:rFonts w:asciiTheme="minorHAnsi" w:eastAsiaTheme="minorHAnsi" w:hAnsiTheme="minorHAnsi" w:cstheme="minorBidi"/>
+          <w:b w:val="0"/>
+          <w:bCs w:val="0"/>
+          <w:sz w:val="22"/>
+          <w:szCs w:val="22"/>
+        </w:rPr>
+        <w:t xml:space="preserve"> original RPC mechanism wasn't practical. </w:t>
+      </w:r>
+      <w:r>
+        <w:rPr>
+          <w:rFonts w:asciiTheme="minorHAnsi" w:eastAsiaTheme="minorHAnsi" w:hAnsiTheme="minorHAnsi" w:cstheme="minorBidi"/>
+          <w:b w:val="0"/>
+          <w:bCs w:val="0"/>
+          <w:sz w:val="22"/>
+          <w:szCs w:val="22"/>
+        </w:rPr>
+        <w:t>Alternative for this was widely spread</w:t>
+      </w:r>
+      <w:r>
+        <w:rPr>
+          <w:rFonts w:asciiTheme="minorHAnsi" w:eastAsiaTheme="minorHAnsi" w:hAnsiTheme="minorHAnsi" w:cstheme="minorBidi"/>
+          <w:b w:val="0"/>
+          <w:bCs w:val="0"/>
+          <w:sz w:val="22"/>
+          <w:szCs w:val="22"/>
+        </w:rPr>
+        <w:t>: HTTP.</w:t>
+      </w:r>
+      <w:r>
+        <w:rPr>
+          <w:rFonts w:asciiTheme="minorHAnsi" w:eastAsiaTheme="minorHAnsi" w:hAnsiTheme="minorHAnsi" w:cstheme="minorBidi"/>
+          <w:b w:val="0"/>
+          <w:bCs w:val="0"/>
+          <w:sz w:val="22"/>
+          <w:szCs w:val="22"/>
+        </w:rPr>
+        <w:t xml:space="preserve"> </w:t>
       </w:r>
     </w:p>
     <w:p>
@@ -10086,7 +10330,7 @@
             <w:sz w:val="22"/>
             <w:szCs w:val="22"/>
           </w:rPr>
-          <w:t>Figure 16.4</w:t>
+          <w:t>Figure above</w:t>
         </w:r>
       </w:hyperlink>
       <w:r>
@@ -10095,7 +10339,23 @@
           <w:sz w:val="22"/>
           <w:szCs w:val="22"/>
         </w:rPr>
-        <w:t xml:space="preserve">. Somewhat unusually, it has an embedded HTTP server. Although originally we used one that we had built ourselves, writing HTTP servers in XPCOM wasn't one of our core competencies, so when the opportunity arose we replaced it with a basic HTTPD written by Mozilla themselves. Requests </w:t>
+        <w:t xml:space="preserve"> </w:t>
+      </w:r>
+      <w:r>
+        <w:rPr>
+          <w:rFonts w:asciiTheme="minorHAnsi" w:eastAsiaTheme="minorHAnsi" w:hAnsiTheme="minorHAnsi" w:cstheme="minorBidi"/>
+          <w:sz w:val="22"/>
+          <w:szCs w:val="22"/>
+        </w:rPr>
+        <w:t xml:space="preserve">. </w:t>
+      </w:r>
+      <w:r>
+        <w:rPr>
+          <w:rFonts w:asciiTheme="minorHAnsi" w:eastAsiaTheme="minorHAnsi" w:hAnsiTheme="minorHAnsi" w:cstheme="minorBidi"/>
+          <w:sz w:val="22"/>
+          <w:szCs w:val="22"/>
+        </w:rPr>
+        <w:t xml:space="preserve">HTTP server </w:t>
       </w:r>
       <w:proofErr w:type="gramStart"/>
       <w:r>
@@ -10104,7 +10364,74 @@
           <w:sz w:val="22"/>
           <w:szCs w:val="22"/>
         </w:rPr>
-        <w:t>are received by the HTTPD and almost straight away passed to a</w:t>
+        <w:t>has been embedded</w:t>
+      </w:r>
+      <w:proofErr w:type="gramEnd"/>
+      <w:r>
+        <w:rPr>
+          <w:rFonts w:asciiTheme="minorHAnsi" w:eastAsiaTheme="minorHAnsi" w:hAnsiTheme="minorHAnsi" w:cstheme="minorBidi"/>
+          <w:sz w:val="22"/>
+          <w:szCs w:val="22"/>
+        </w:rPr>
+        <w:t xml:space="preserve"> into it</w:t>
+      </w:r>
+      <w:r>
+        <w:rPr>
+          <w:rFonts w:asciiTheme="minorHAnsi" w:eastAsiaTheme="minorHAnsi" w:hAnsiTheme="minorHAnsi" w:cstheme="minorBidi"/>
+          <w:sz w:val="22"/>
+          <w:szCs w:val="22"/>
+        </w:rPr>
+        <w:t xml:space="preserve">. </w:t>
+      </w:r>
+      <w:r>
+        <w:rPr>
+          <w:rFonts w:asciiTheme="minorHAnsi" w:eastAsiaTheme="minorHAnsi" w:hAnsiTheme="minorHAnsi" w:cstheme="minorBidi"/>
+          <w:sz w:val="22"/>
+          <w:szCs w:val="22"/>
+        </w:rPr>
+        <w:t>W</w:t>
+      </w:r>
+      <w:r>
+        <w:rPr>
+          <w:rFonts w:asciiTheme="minorHAnsi" w:eastAsiaTheme="minorHAnsi" w:hAnsiTheme="minorHAnsi" w:cstheme="minorBidi"/>
+          <w:sz w:val="22"/>
+          <w:szCs w:val="22"/>
+        </w:rPr>
+        <w:t xml:space="preserve">riting HTTP servers in XPCOM </w:t>
+      </w:r>
+      <w:proofErr w:type="gramStart"/>
+      <w:r>
+        <w:rPr>
+          <w:rFonts w:asciiTheme="minorHAnsi" w:eastAsiaTheme="minorHAnsi" w:hAnsiTheme="minorHAnsi" w:cstheme="minorBidi"/>
+          <w:sz w:val="22"/>
+          <w:szCs w:val="22"/>
+        </w:rPr>
+        <w:t>wasn't</w:t>
+      </w:r>
+      <w:proofErr w:type="gramEnd"/>
+      <w:r>
+        <w:rPr>
+          <w:rFonts w:asciiTheme="minorHAnsi" w:eastAsiaTheme="minorHAnsi" w:hAnsiTheme="minorHAnsi" w:cstheme="minorBidi"/>
+          <w:sz w:val="22"/>
+          <w:szCs w:val="22"/>
+        </w:rPr>
+        <w:t xml:space="preserve"> one of our core </w:t>
+      </w:r>
+      <w:r>
+        <w:rPr>
+          <w:rFonts w:asciiTheme="minorHAnsi" w:eastAsiaTheme="minorHAnsi" w:hAnsiTheme="minorHAnsi" w:cstheme="minorBidi"/>
+          <w:sz w:val="22"/>
+          <w:szCs w:val="22"/>
+        </w:rPr>
+        <w:t>areas to work on</w:t>
+      </w:r>
+      <w:r>
+        <w:rPr>
+          <w:rFonts w:asciiTheme="minorHAnsi" w:eastAsiaTheme="minorHAnsi" w:hAnsiTheme="minorHAnsi" w:cstheme="minorBidi"/>
+          <w:sz w:val="22"/>
+          <w:szCs w:val="22"/>
+        </w:rPr>
+        <w:t>, so when the opportunity arose we replaced it with a basic HTTPD written by Mozilla themselves. Requests are received by the HTTPD and almost straight away passed to a</w:t>
       </w:r>
       <w:r>
         <w:rPr>
@@ -10120,7 +10447,36 @@
           <w:sz w:val="22"/>
           <w:szCs w:val="22"/>
         </w:rPr>
-        <w:t>object</w:t>
+        <w:t>object.</w:t>
+      </w:r>
+    </w:p>
+    <w:p>
+      <w:pPr>
+        <w:pStyle w:val="NormalWeb"/>
+        <w:shd w:val="clear" w:color="auto" w:fill="FFFFFF"/>
+        <w:spacing w:before="0" w:beforeAutospacing="0" w:after="135" w:afterAutospacing="0" w:line="270" w:lineRule="atLeast"/>
+        <w:rPr>
+          <w:rFonts w:asciiTheme="minorHAnsi" w:eastAsiaTheme="minorHAnsi" w:hAnsiTheme="minorHAnsi" w:cstheme="minorBidi"/>
+          <w:sz w:val="22"/>
+          <w:szCs w:val="22"/>
+        </w:rPr>
+      </w:pPr>
+      <w:r>
+        <w:rPr>
+          <w:rFonts w:asciiTheme="minorHAnsi" w:eastAsiaTheme="minorHAnsi" w:hAnsiTheme="minorHAnsi" w:cstheme="minorBidi"/>
+          <w:sz w:val="22"/>
+          <w:szCs w:val="22"/>
+        </w:rPr>
+        <w:t xml:space="preserve">List of supported URLs are </w:t>
+      </w:r>
+      <w:proofErr w:type="gramStart"/>
+      <w:r>
+        <w:rPr>
+          <w:rFonts w:asciiTheme="minorHAnsi" w:eastAsiaTheme="minorHAnsi" w:hAnsiTheme="minorHAnsi" w:cstheme="minorBidi"/>
+          <w:sz w:val="22"/>
+          <w:szCs w:val="22"/>
+        </w:rPr>
+        <w:t>iterated  using</w:t>
       </w:r>
       <w:proofErr w:type="gramEnd"/>
       <w:r>
@@ -10129,27 +10485,15 @@
           <w:sz w:val="22"/>
           <w:szCs w:val="22"/>
         </w:rPr>
-        <w:t>.</w:t>
-      </w:r>
-    </w:p>
-    <w:p>
-      <w:pPr>
-        <w:pStyle w:val="NormalWeb"/>
-        <w:shd w:val="clear" w:color="auto" w:fill="FFFFFF"/>
-        <w:spacing w:before="0" w:beforeAutospacing="0" w:after="135" w:afterAutospacing="0" w:line="270" w:lineRule="atLeast"/>
-        <w:rPr>
-          <w:rFonts w:asciiTheme="minorHAnsi" w:eastAsiaTheme="minorHAnsi" w:hAnsiTheme="minorHAnsi" w:cstheme="minorBidi"/>
-          <w:sz w:val="22"/>
-          <w:szCs w:val="22"/>
-        </w:rPr>
-      </w:pPr>
-      <w:r>
-        <w:rPr>
-          <w:rFonts w:asciiTheme="minorHAnsi" w:eastAsiaTheme="minorHAnsi" w:hAnsiTheme="minorHAnsi" w:cstheme="minorBidi"/>
-          <w:sz w:val="22"/>
-          <w:szCs w:val="22"/>
-        </w:rPr>
-        <w:t xml:space="preserve">The dispatcher takes the request and iterates over a known list of supported URLs, attempting to find one that matches the request. This matching </w:t>
+        <w:t xml:space="preserve"> dispatcher</w:t>
+      </w:r>
+      <w:r>
+        <w:rPr>
+          <w:rFonts w:asciiTheme="minorHAnsi" w:eastAsiaTheme="minorHAnsi" w:hAnsiTheme="minorHAnsi" w:cstheme="minorBidi"/>
+          <w:sz w:val="22"/>
+          <w:szCs w:val="22"/>
+        </w:rPr>
+        <w:t xml:space="preserve">, attempting to find one that matches the request. This matching </w:t>
       </w:r>
       <w:proofErr w:type="gramStart"/>
       <w:r>
@@ -11371,6 +11715,14 @@
           <w:szCs w:val="22"/>
         </w:rPr>
       </w:pPr>
+      <w:r>
+        <w:rPr>
+          <w:rFonts w:asciiTheme="minorHAnsi" w:eastAsiaTheme="minorHAnsi" w:hAnsiTheme="minorHAnsi" w:cstheme="minorBidi"/>
+          <w:sz w:val="22"/>
+          <w:szCs w:val="22"/>
+        </w:rPr>
+        <w:t xml:space="preserve">Object above in code </w:t>
+      </w:r>
       <w:proofErr w:type="gramStart"/>
       <w:r>
         <w:rPr>
@@ -11378,7 +11730,7 @@
           <w:sz w:val="22"/>
           <w:szCs w:val="22"/>
         </w:rPr>
-        <w:t>There's</w:t>
+        <w:t>is converted</w:t>
       </w:r>
       <w:proofErr w:type="gramEnd"/>
       <w:r>
@@ -11387,7 +11739,47 @@
           <w:sz w:val="22"/>
           <w:szCs w:val="22"/>
         </w:rPr>
-        <w:t xml:space="preserve"> quite a lot of code here, but there are two key points. First, we converted the object above to a JSON string. Secondly, we pass a callback to the execute method that causes the HTTP response to be sent.</w:t>
+        <w:t xml:space="preserve"> into JSON string</w:t>
+      </w:r>
+      <w:r>
+        <w:rPr>
+          <w:rFonts w:asciiTheme="minorHAnsi" w:eastAsiaTheme="minorHAnsi" w:hAnsiTheme="minorHAnsi" w:cstheme="minorBidi"/>
+          <w:sz w:val="22"/>
+          <w:szCs w:val="22"/>
+        </w:rPr>
+        <w:t xml:space="preserve">. </w:t>
+      </w:r>
+      <w:r>
+        <w:rPr>
+          <w:rFonts w:asciiTheme="minorHAnsi" w:eastAsiaTheme="minorHAnsi" w:hAnsiTheme="minorHAnsi" w:cstheme="minorBidi"/>
+          <w:sz w:val="22"/>
+          <w:szCs w:val="22"/>
+        </w:rPr>
+        <w:t>A</w:t>
+      </w:r>
+      <w:r>
+        <w:rPr>
+          <w:rFonts w:asciiTheme="minorHAnsi" w:eastAsiaTheme="minorHAnsi" w:hAnsiTheme="minorHAnsi" w:cstheme="minorBidi"/>
+          <w:sz w:val="22"/>
+          <w:szCs w:val="22"/>
+        </w:rPr>
+        <w:t xml:space="preserve"> callback to the execute method that causes the HTTP response to be sent</w:t>
+      </w:r>
+      <w:r>
+        <w:rPr>
+          <w:rFonts w:asciiTheme="minorHAnsi" w:eastAsiaTheme="minorHAnsi" w:hAnsiTheme="minorHAnsi" w:cstheme="minorBidi"/>
+          <w:sz w:val="22"/>
+          <w:szCs w:val="22"/>
+        </w:rPr>
+        <w:t xml:space="preserve"> is passed</w:t>
+      </w:r>
+      <w:r>
+        <w:rPr>
+          <w:rFonts w:asciiTheme="minorHAnsi" w:eastAsiaTheme="minorHAnsi" w:hAnsiTheme="minorHAnsi" w:cstheme="minorBidi"/>
+          <w:sz w:val="22"/>
+          <w:szCs w:val="22"/>
+        </w:rPr>
+        <w:t>.</w:t>
       </w:r>
     </w:p>
     <w:p>
@@ -11407,7 +11799,79 @@
           <w:sz w:val="22"/>
           <w:szCs w:val="22"/>
         </w:rPr>
-        <w:t xml:space="preserve">The execute method of the command processor looks up the "name" to determine which function to call, which it then does. </w:t>
+        <w:t xml:space="preserve"> The “name” is been looked by execute method of the command processor which determines which function to call.</w:t>
+      </w:r>
+      <w:r>
+        <w:rPr>
+          <w:rFonts w:asciiTheme="minorHAnsi" w:eastAsiaTheme="minorHAnsi" w:hAnsiTheme="minorHAnsi" w:cstheme="minorBidi"/>
+          <w:sz w:val="22"/>
+          <w:szCs w:val="22"/>
+        </w:rPr>
+        <w:t xml:space="preserve"> The first parameter given to this implementing function is a "</w:t>
+      </w:r>
+      <w:r>
+        <w:rPr>
+          <w:rFonts w:asciiTheme="minorHAnsi" w:eastAsiaTheme="minorHAnsi" w:hAnsiTheme="minorHAnsi" w:cstheme="minorBidi"/>
+          <w:sz w:val="22"/>
+          <w:szCs w:val="22"/>
+        </w:rPr>
+        <w:t>respond</w:t>
+      </w:r>
+      <w:r>
+        <w:rPr>
+          <w:rFonts w:asciiTheme="minorHAnsi" w:eastAsiaTheme="minorHAnsi" w:hAnsiTheme="minorHAnsi" w:cstheme="minorBidi"/>
+          <w:sz w:val="22"/>
+          <w:szCs w:val="22"/>
+        </w:rPr>
+        <w:t>" object, which encapsulates not only the possible values that might be sent, but also has a method that allows the response to be dispatched back to the user and mechanisms to find out information about the DOM. The second parameter is the value of the</w:t>
+      </w:r>
+      <w:r>
+        <w:rPr>
+          <w:rFonts w:asciiTheme="minorHAnsi" w:eastAsiaTheme="minorHAnsi" w:hAnsiTheme="minorHAnsi" w:cstheme="minorBidi"/>
+          <w:sz w:val="22"/>
+          <w:szCs w:val="22"/>
+        </w:rPr>
+        <w:t> parameters </w:t>
+      </w:r>
+      <w:r>
+        <w:rPr>
+          <w:rFonts w:asciiTheme="minorHAnsi" w:eastAsiaTheme="minorHAnsi" w:hAnsiTheme="minorHAnsi" w:cstheme="minorBidi"/>
+          <w:sz w:val="22"/>
+          <w:szCs w:val="22"/>
+        </w:rPr>
+        <w:t>object seen above (in this case,</w:t>
+      </w:r>
+      <w:r>
+        <w:rPr>
+          <w:rFonts w:asciiTheme="minorHAnsi" w:eastAsiaTheme="minorHAnsi" w:hAnsiTheme="minorHAnsi" w:cstheme="minorBidi"/>
+          <w:sz w:val="22"/>
+          <w:szCs w:val="22"/>
+        </w:rPr>
+        <w:t> id </w:t>
+      </w:r>
+      <w:r>
+        <w:rPr>
+          <w:rFonts w:asciiTheme="minorHAnsi" w:eastAsiaTheme="minorHAnsi" w:hAnsiTheme="minorHAnsi" w:cstheme="minorBidi"/>
+          <w:sz w:val="22"/>
+          <w:szCs w:val="22"/>
+        </w:rPr>
+        <w:t>and</w:t>
+      </w:r>
+      <w:r>
+        <w:rPr>
+          <w:rFonts w:asciiTheme="minorHAnsi" w:eastAsiaTheme="minorHAnsi" w:hAnsiTheme="minorHAnsi" w:cstheme="minorBidi"/>
+          <w:sz w:val="22"/>
+          <w:szCs w:val="22"/>
+        </w:rPr>
+        <w:t> name</w:t>
+      </w:r>
+      <w:r>
+        <w:rPr>
+          <w:rFonts w:asciiTheme="minorHAnsi" w:eastAsiaTheme="minorHAnsi" w:hAnsiTheme="minorHAnsi" w:cstheme="minorBidi"/>
+          <w:sz w:val="22"/>
+          <w:szCs w:val="22"/>
+        </w:rPr>
+        <w:t xml:space="preserve">). The advantage of this scheme is that each function has a uniform interface that mirrors the structure used on the client side. This means that the mental models used for thinking about the code on each side are similar. </w:t>
       </w:r>
       <w:proofErr w:type="gramStart"/>
       <w:r>
@@ -11416,23 +11880,7 @@
           <w:sz w:val="22"/>
           <w:szCs w:val="22"/>
         </w:rPr>
-        <w:t>The first parameter given to this implementing function is a "</w:t>
-      </w:r>
-      <w:r>
-        <w:rPr>
-          <w:rFonts w:asciiTheme="minorHAnsi" w:eastAsiaTheme="minorHAnsi" w:hAnsiTheme="minorHAnsi" w:cstheme="minorBidi"/>
-          <w:sz w:val="22"/>
-          <w:szCs w:val="22"/>
-        </w:rPr>
-        <w:t>respond</w:t>
-      </w:r>
-      <w:r>
-        <w:rPr>
-          <w:rFonts w:asciiTheme="minorHAnsi" w:eastAsiaTheme="minorHAnsi" w:hAnsiTheme="minorHAnsi" w:cstheme="minorBidi"/>
-          <w:sz w:val="22"/>
-          <w:szCs w:val="22"/>
-        </w:rPr>
-        <w:t>" object (so called because it was originally just the function used to send the response back to the user), which encapsulates not only the possible values that might be sent, but also has a method that allows the response to be dispatched back to the user and mechanisms to find out information about the DOM.</w:t>
+        <w:t>Here's</w:t>
       </w:r>
       <w:proofErr w:type="gramEnd"/>
       <w:r>
@@ -11441,72 +11889,6 @@
           <w:sz w:val="22"/>
           <w:szCs w:val="22"/>
         </w:rPr>
-        <w:t xml:space="preserve"> The second parameter is the value of the</w:t>
-      </w:r>
-      <w:r>
-        <w:rPr>
-          <w:rFonts w:asciiTheme="minorHAnsi" w:eastAsiaTheme="minorHAnsi" w:hAnsiTheme="minorHAnsi" w:cstheme="minorBidi"/>
-          <w:sz w:val="22"/>
-          <w:szCs w:val="22"/>
-        </w:rPr>
-        <w:t> parameters </w:t>
-      </w:r>
-      <w:r>
-        <w:rPr>
-          <w:rFonts w:asciiTheme="minorHAnsi" w:eastAsiaTheme="minorHAnsi" w:hAnsiTheme="minorHAnsi" w:cstheme="minorBidi"/>
-          <w:sz w:val="22"/>
-          <w:szCs w:val="22"/>
-        </w:rPr>
-        <w:t>object seen above (in this case,</w:t>
-      </w:r>
-      <w:r>
-        <w:rPr>
-          <w:rFonts w:asciiTheme="minorHAnsi" w:eastAsiaTheme="minorHAnsi" w:hAnsiTheme="minorHAnsi" w:cstheme="minorBidi"/>
-          <w:sz w:val="22"/>
-          <w:szCs w:val="22"/>
-        </w:rPr>
-        <w:t> id </w:t>
-      </w:r>
-      <w:r>
-        <w:rPr>
-          <w:rFonts w:asciiTheme="minorHAnsi" w:eastAsiaTheme="minorHAnsi" w:hAnsiTheme="minorHAnsi" w:cstheme="minorBidi"/>
-          <w:sz w:val="22"/>
-          <w:szCs w:val="22"/>
-        </w:rPr>
-        <w:t>and</w:t>
-      </w:r>
-      <w:r>
-        <w:rPr>
-          <w:rFonts w:asciiTheme="minorHAnsi" w:eastAsiaTheme="minorHAnsi" w:hAnsiTheme="minorHAnsi" w:cstheme="minorBidi"/>
-          <w:sz w:val="22"/>
-          <w:szCs w:val="22"/>
-        </w:rPr>
-        <w:t> name</w:t>
-      </w:r>
-      <w:r>
-        <w:rPr>
-          <w:rFonts w:asciiTheme="minorHAnsi" w:eastAsiaTheme="minorHAnsi" w:hAnsiTheme="minorHAnsi" w:cstheme="minorBidi"/>
-          <w:sz w:val="22"/>
-          <w:szCs w:val="22"/>
-        </w:rPr>
-        <w:t xml:space="preserve">). The advantage of this scheme is that each function has a uniform interface that mirrors the structure used on the client side. This means that the mental models used for thinking about the code on each side are similar. </w:t>
-      </w:r>
-      <w:proofErr w:type="gramStart"/>
-      <w:r>
-        <w:rPr>
-          <w:rFonts w:asciiTheme="minorHAnsi" w:eastAsiaTheme="minorHAnsi" w:hAnsiTheme="minorHAnsi" w:cstheme="minorBidi"/>
-          <w:sz w:val="22"/>
-          <w:szCs w:val="22"/>
-        </w:rPr>
-        <w:t>Here's</w:t>
-      </w:r>
-      <w:proofErr w:type="gramEnd"/>
-      <w:r>
-        <w:rPr>
-          <w:rFonts w:asciiTheme="minorHAnsi" w:eastAsiaTheme="minorHAnsi" w:hAnsiTheme="minorHAnsi" w:cstheme="minorBidi"/>
-          <w:sz w:val="22"/>
-          <w:szCs w:val="22"/>
-        </w:rPr>
         <w:t xml:space="preserve"> the underlying implementation of</w:t>
       </w:r>
       <w:r>
@@ -11533,33 +11915,7 @@
           <w:sz w:val="22"/>
           <w:szCs w:val="22"/>
         </w:rPr>
-        <w:t>, which you've seen before in</w:t>
-      </w:r>
-      <w:r>
-        <w:rPr>
-          <w:rFonts w:asciiTheme="minorHAnsi" w:eastAsiaTheme="minorHAnsi" w:hAnsiTheme="minorHAnsi" w:cstheme="minorBidi"/>
-          <w:sz w:val="22"/>
-          <w:szCs w:val="22"/>
-        </w:rPr>
-        <w:t> </w:t>
-      </w:r>
-      <w:hyperlink r:id="rId14" w:anchor="sec.selenium.layers" w:history="1">
-        <w:r>
-          <w:rPr>
-            <w:rFonts w:asciiTheme="minorHAnsi" w:eastAsiaTheme="minorHAnsi" w:hAnsiTheme="minorHAnsi" w:cstheme="minorBidi"/>
-            <w:sz w:val="22"/>
-            <w:szCs w:val="22"/>
-          </w:rPr>
-          <w:t>Section 16.5</w:t>
-        </w:r>
-      </w:hyperlink>
-      <w:r>
-        <w:rPr>
-          <w:rFonts w:asciiTheme="minorHAnsi" w:eastAsiaTheme="minorHAnsi" w:hAnsiTheme="minorHAnsi" w:cstheme="minorBidi"/>
-          <w:sz w:val="22"/>
-          <w:szCs w:val="22"/>
-        </w:rPr>
-        <w:t>:</w:t>
+        <w:t>,</w:t>
       </w:r>
     </w:p>
     <w:p>
@@ -11963,8 +12319,64 @@
           <w:sz w:val="22"/>
           <w:szCs w:val="22"/>
         </w:rPr>
+        <w:t>T</w:t>
+      </w:r>
+      <w:r>
+        <w:rPr>
+          <w:rFonts w:asciiTheme="minorHAnsi" w:eastAsiaTheme="minorHAnsi" w:hAnsiTheme="minorHAnsi" w:cstheme="minorBidi"/>
+          <w:sz w:val="22"/>
+          <w:szCs w:val="22"/>
+        </w:rPr>
+        <w:t>he first line simply looks up the element referred to by the opaque ID in a cache</w:t>
+      </w:r>
+      <w:r>
+        <w:rPr>
+          <w:rFonts w:asciiTheme="minorHAnsi" w:eastAsiaTheme="minorHAnsi" w:hAnsiTheme="minorHAnsi" w:cstheme="minorBidi"/>
+          <w:sz w:val="22"/>
+          <w:szCs w:val="22"/>
+        </w:rPr>
+        <w:t>,</w:t>
+      </w:r>
+      <w:r>
+        <w:rPr>
+          <w:rFonts w:asciiTheme="minorHAnsi" w:eastAsiaTheme="minorHAnsi" w:hAnsiTheme="minorHAnsi" w:cstheme="minorBidi"/>
+          <w:sz w:val="22"/>
+          <w:szCs w:val="22"/>
+        </w:rPr>
+        <w:t xml:space="preserve"> </w:t>
+      </w:r>
+      <w:r>
+        <w:rPr>
+          <w:rFonts w:asciiTheme="minorHAnsi" w:eastAsiaTheme="minorHAnsi" w:hAnsiTheme="minorHAnsi" w:cstheme="minorBidi"/>
+          <w:sz w:val="22"/>
+          <w:szCs w:val="22"/>
+        </w:rPr>
+        <w:t>In order to mak</w:t>
+      </w:r>
+      <w:r>
+        <w:rPr>
+          <w:rFonts w:asciiTheme="minorHAnsi" w:eastAsiaTheme="minorHAnsi" w:hAnsiTheme="minorHAnsi" w:cstheme="minorBidi"/>
+          <w:sz w:val="22"/>
+          <w:szCs w:val="22"/>
+        </w:rPr>
+        <w:t xml:space="preserve">e element references consistent. In the Firefox driver, </w:t>
+      </w:r>
+      <w:r>
+        <w:rPr>
+          <w:rFonts w:asciiTheme="minorHAnsi" w:eastAsiaTheme="minorHAnsi" w:hAnsiTheme="minorHAnsi" w:cstheme="minorBidi"/>
+          <w:sz w:val="22"/>
+          <w:szCs w:val="22"/>
+        </w:rPr>
+        <w:t xml:space="preserve">opaque ID is a UUID and the "cache" is simply a </w:t>
+      </w:r>
+      <w:r>
+        <w:rPr>
+          <w:rFonts w:asciiTheme="minorHAnsi" w:eastAsiaTheme="minorHAnsi" w:hAnsiTheme="minorHAnsi" w:cstheme="minorBidi"/>
+          <w:sz w:val="22"/>
+          <w:szCs w:val="22"/>
+        </w:rPr>
         <w:lastRenderedPageBreak/>
-        <w:t>In order to make element references consistent, the first line simply looks up the element referred to by the opaque ID in a cache. In the Firefox driver, that opaque ID is a UUID and the "cache" is simply a map. The</w:t>
+        <w:t>map. The</w:t>
       </w:r>
       <w:r>
         <w:rPr>
@@ -11998,7 +12410,103 @@
           <w:sz w:val="22"/>
           <w:szCs w:val="22"/>
         </w:rPr>
-        <w:t xml:space="preserve">method also checks to see if the referred to element is both known and attached to the DOM. If either check fails, the ID </w:t>
+        <w:t xml:space="preserve">method </w:t>
+      </w:r>
+      <w:r>
+        <w:rPr>
+          <w:rFonts w:asciiTheme="minorHAnsi" w:eastAsiaTheme="minorHAnsi" w:hAnsiTheme="minorHAnsi" w:cstheme="minorBidi"/>
+          <w:sz w:val="22"/>
+          <w:szCs w:val="22"/>
+        </w:rPr>
+        <w:t xml:space="preserve">checks </w:t>
+      </w:r>
+      <w:r>
+        <w:rPr>
+          <w:rFonts w:asciiTheme="minorHAnsi" w:eastAsiaTheme="minorHAnsi" w:hAnsiTheme="minorHAnsi" w:cstheme="minorBidi"/>
+          <w:sz w:val="22"/>
+          <w:szCs w:val="22"/>
+        </w:rPr>
+        <w:t xml:space="preserve">whether </w:t>
+      </w:r>
+      <w:r>
+        <w:rPr>
+          <w:rFonts w:asciiTheme="minorHAnsi" w:eastAsiaTheme="minorHAnsi" w:hAnsiTheme="minorHAnsi" w:cstheme="minorBidi"/>
+          <w:sz w:val="22"/>
+          <w:szCs w:val="22"/>
+        </w:rPr>
+        <w:t>referred to element is both known and attached to the DOM. If either check fails, the ID is removed from the cache (if necessary) and an exception is thrown and returned to the user.</w:t>
+      </w:r>
+    </w:p>
+    <w:p>
+      <w:pPr>
+        <w:pStyle w:val="NormalWeb"/>
+        <w:shd w:val="clear" w:color="auto" w:fill="FFFFFF"/>
+        <w:spacing w:before="0" w:beforeAutospacing="0" w:after="135" w:afterAutospacing="0" w:line="270" w:lineRule="atLeast"/>
+        <w:rPr>
+          <w:rFonts w:asciiTheme="minorHAnsi" w:eastAsiaTheme="minorHAnsi" w:hAnsiTheme="minorHAnsi" w:cstheme="minorBidi"/>
+          <w:sz w:val="22"/>
+          <w:szCs w:val="22"/>
+        </w:rPr>
+      </w:pPr>
+      <w:r>
+        <w:rPr>
+          <w:rFonts w:asciiTheme="minorHAnsi" w:eastAsiaTheme="minorHAnsi" w:hAnsiTheme="minorHAnsi" w:cstheme="minorBidi"/>
+          <w:sz w:val="22"/>
+          <w:szCs w:val="22"/>
+        </w:rPr>
+        <w:t>The second line from the end makes use of the browser automation atoms discussed earlier, this time compiled as a monolithic script and loaded as part of the extension.</w:t>
+      </w:r>
+    </w:p>
+    <w:p>
+      <w:pPr>
+        <w:pStyle w:val="NormalWeb"/>
+        <w:shd w:val="clear" w:color="auto" w:fill="FFFFFF"/>
+        <w:spacing w:before="0" w:beforeAutospacing="0" w:after="135" w:afterAutospacing="0" w:line="270" w:lineRule="atLeast"/>
+        <w:rPr>
+          <w:rFonts w:asciiTheme="minorHAnsi" w:eastAsiaTheme="minorHAnsi" w:hAnsiTheme="minorHAnsi" w:cstheme="minorBidi"/>
+          <w:sz w:val="22"/>
+          <w:szCs w:val="22"/>
+        </w:rPr>
+      </w:pPr>
+      <w:r>
+        <w:rPr>
+          <w:rFonts w:asciiTheme="minorHAnsi" w:eastAsiaTheme="minorHAnsi" w:hAnsiTheme="minorHAnsi" w:cstheme="minorBidi"/>
+          <w:sz w:val="22"/>
+          <w:szCs w:val="22"/>
+        </w:rPr>
+        <w:t xml:space="preserve">In </w:t>
+      </w:r>
+      <w:r>
+        <w:rPr>
+          <w:rFonts w:asciiTheme="minorHAnsi" w:eastAsiaTheme="minorHAnsi" w:hAnsiTheme="minorHAnsi" w:cstheme="minorBidi"/>
+          <w:sz w:val="22"/>
+          <w:szCs w:val="22"/>
+        </w:rPr>
+        <w:t>last line</w:t>
+      </w:r>
+      <w:r>
+        <w:rPr>
+          <w:rFonts w:asciiTheme="minorHAnsi" w:eastAsiaTheme="minorHAnsi" w:hAnsiTheme="minorHAnsi" w:cstheme="minorBidi"/>
+          <w:sz w:val="22"/>
+          <w:szCs w:val="22"/>
+        </w:rPr>
+        <w:t>, the</w:t>
+      </w:r>
+      <w:r>
+        <w:rPr>
+          <w:rFonts w:asciiTheme="minorHAnsi" w:eastAsiaTheme="minorHAnsi" w:hAnsiTheme="minorHAnsi" w:cstheme="minorBidi"/>
+          <w:sz w:val="22"/>
+          <w:szCs w:val="22"/>
+        </w:rPr>
+        <w:t> send </w:t>
+      </w:r>
+      <w:r>
+        <w:rPr>
+          <w:rFonts w:asciiTheme="minorHAnsi" w:eastAsiaTheme="minorHAnsi" w:hAnsiTheme="minorHAnsi" w:cstheme="minorBidi"/>
+          <w:sz w:val="22"/>
+          <w:szCs w:val="22"/>
+        </w:rPr>
+        <w:t xml:space="preserve">method </w:t>
       </w:r>
       <w:proofErr w:type="gramStart"/>
       <w:r>
@@ -12007,7 +12515,7 @@
           <w:sz w:val="22"/>
           <w:szCs w:val="22"/>
         </w:rPr>
-        <w:t>is removed</w:t>
+        <w:t>is called</w:t>
       </w:r>
       <w:proofErr w:type="gramEnd"/>
       <w:r>
@@ -12016,63 +12524,15 @@
           <w:sz w:val="22"/>
           <w:szCs w:val="22"/>
         </w:rPr>
-        <w:t xml:space="preserve"> from the cache (if necessary) and an exception is thrown and returned to the user.</w:t>
-      </w:r>
-    </w:p>
-    <w:p>
-      <w:pPr>
-        <w:pStyle w:val="NormalWeb"/>
-        <w:shd w:val="clear" w:color="auto" w:fill="FFFFFF"/>
-        <w:spacing w:before="0" w:beforeAutospacing="0" w:after="135" w:afterAutospacing="0" w:line="270" w:lineRule="atLeast"/>
-        <w:rPr>
-          <w:rFonts w:asciiTheme="minorHAnsi" w:eastAsiaTheme="minorHAnsi" w:hAnsiTheme="minorHAnsi" w:cstheme="minorBidi"/>
-          <w:sz w:val="22"/>
-          <w:szCs w:val="22"/>
-        </w:rPr>
-      </w:pPr>
-      <w:r>
-        <w:rPr>
-          <w:rFonts w:asciiTheme="minorHAnsi" w:eastAsiaTheme="minorHAnsi" w:hAnsiTheme="minorHAnsi" w:cstheme="minorBidi"/>
-          <w:sz w:val="22"/>
-          <w:szCs w:val="22"/>
-        </w:rPr>
-        <w:t>The second line from the end makes use of the browser automation atoms discussed earlier, this time compiled as a monolithic script and loaded as part of the extension.</w:t>
-      </w:r>
-    </w:p>
-    <w:p>
-      <w:pPr>
-        <w:pStyle w:val="NormalWeb"/>
-        <w:shd w:val="clear" w:color="auto" w:fill="FFFFFF"/>
-        <w:spacing w:before="0" w:beforeAutospacing="0" w:after="135" w:afterAutospacing="0" w:line="270" w:lineRule="atLeast"/>
-        <w:rPr>
-          <w:rFonts w:asciiTheme="minorHAnsi" w:eastAsiaTheme="minorHAnsi" w:hAnsiTheme="minorHAnsi" w:cstheme="minorBidi"/>
-          <w:sz w:val="22"/>
-          <w:szCs w:val="22"/>
-        </w:rPr>
-      </w:pPr>
-      <w:r>
-        <w:rPr>
-          <w:rFonts w:asciiTheme="minorHAnsi" w:eastAsiaTheme="minorHAnsi" w:hAnsiTheme="minorHAnsi" w:cstheme="minorBidi"/>
-          <w:sz w:val="22"/>
-          <w:szCs w:val="22"/>
-        </w:rPr>
-        <w:t>In the final line, the</w:t>
-      </w:r>
-      <w:r>
-        <w:rPr>
-          <w:rFonts w:asciiTheme="minorHAnsi" w:eastAsiaTheme="minorHAnsi" w:hAnsiTheme="minorHAnsi" w:cstheme="minorBidi"/>
-          <w:sz w:val="22"/>
-          <w:szCs w:val="22"/>
-        </w:rPr>
-        <w:t> send </w:t>
-      </w:r>
-      <w:r>
-        <w:rPr>
-          <w:rFonts w:asciiTheme="minorHAnsi" w:eastAsiaTheme="minorHAnsi" w:hAnsiTheme="minorHAnsi" w:cstheme="minorBidi"/>
-          <w:sz w:val="22"/>
-          <w:szCs w:val="22"/>
-        </w:rPr>
-        <w:t xml:space="preserve">method </w:t>
+        <w:t>.</w:t>
+      </w:r>
+      <w:r>
+        <w:rPr>
+          <w:rFonts w:asciiTheme="minorHAnsi" w:eastAsiaTheme="minorHAnsi" w:hAnsiTheme="minorHAnsi" w:cstheme="minorBidi"/>
+          <w:sz w:val="22"/>
+          <w:szCs w:val="22"/>
+        </w:rPr>
+        <w:t xml:space="preserve"> Simple check </w:t>
       </w:r>
       <w:proofErr w:type="gramStart"/>
       <w:r>
@@ -12081,7 +12541,7 @@
           <w:sz w:val="22"/>
           <w:szCs w:val="22"/>
         </w:rPr>
-        <w:t>is called</w:t>
+        <w:t>is done</w:t>
       </w:r>
       <w:proofErr w:type="gramEnd"/>
       <w:r>
@@ -12090,15 +12550,7 @@
           <w:sz w:val="22"/>
           <w:szCs w:val="22"/>
         </w:rPr>
-        <w:t>. This does a simple check to ensure that we only send a response once before it calls the callback given to the execute method. The response is sent back to the user in the form of a JSON string, which is decanted into an object that looks like (assuming that</w:t>
-      </w:r>
-      <w:r>
-        <w:rPr>
-          <w:rFonts w:asciiTheme="minorHAnsi" w:eastAsiaTheme="minorHAnsi" w:hAnsiTheme="minorHAnsi" w:cstheme="minorBidi"/>
-          <w:sz w:val="22"/>
-          <w:szCs w:val="22"/>
-        </w:rPr>
-        <w:t> </w:t>
+        <w:t xml:space="preserve"> that only send a </w:t>
       </w:r>
       <w:proofErr w:type="spellStart"/>
       <w:r>
@@ -12107,7 +12559,7 @@
           <w:sz w:val="22"/>
           <w:szCs w:val="22"/>
         </w:rPr>
-        <w:t>getAttribute</w:t>
+        <w:t>respone</w:t>
       </w:r>
       <w:proofErr w:type="spellEnd"/>
       <w:r>
@@ -12116,15 +12568,15 @@
           <w:sz w:val="22"/>
           <w:szCs w:val="22"/>
         </w:rPr>
-        <w:t> </w:t>
-      </w:r>
-      <w:r>
-        <w:rPr>
-          <w:rFonts w:asciiTheme="minorHAnsi" w:eastAsiaTheme="minorHAnsi" w:hAnsiTheme="minorHAnsi" w:cstheme="minorBidi"/>
-          <w:sz w:val="22"/>
-          <w:szCs w:val="22"/>
-        </w:rPr>
-        <w:t xml:space="preserve">returned "7", meaning the element </w:t>
+        <w:t xml:space="preserve"> once before it calls the callback given to execute method</w:t>
+      </w:r>
+      <w:r>
+        <w:rPr>
+          <w:rFonts w:asciiTheme="minorHAnsi" w:eastAsiaTheme="minorHAnsi" w:hAnsiTheme="minorHAnsi" w:cstheme="minorBidi"/>
+          <w:sz w:val="22"/>
+          <w:szCs w:val="22"/>
+        </w:rPr>
+        <w:t xml:space="preserve">. The response </w:t>
       </w:r>
       <w:proofErr w:type="gramStart"/>
       <w:r>
@@ -12133,7 +12585,7 @@
           <w:sz w:val="22"/>
           <w:szCs w:val="22"/>
         </w:rPr>
-        <w:t>wasn't</w:t>
+        <w:t>is sent</w:t>
       </w:r>
       <w:proofErr w:type="gramEnd"/>
       <w:r>
@@ -12142,7 +12594,7 @@
           <w:sz w:val="22"/>
           <w:szCs w:val="22"/>
         </w:rPr>
-        <w:t xml:space="preserve"> found):</w:t>
+        <w:t xml:space="preserve"> back to the user in the form of a JSON string, which is decanted into an object that looks:</w:t>
       </w:r>
     </w:p>
     <w:p>
@@ -12323,7 +12775,31 @@
           <w:sz w:val="22"/>
           <w:szCs w:val="22"/>
         </w:rPr>
-        <w:t xml:space="preserve">This suggests that browsing the web in a copy of Firefox with the WebDriver extension installed is a seriously bad idea as it makes it trivially easy for someone </w:t>
+        <w:t>B</w:t>
+      </w:r>
+      <w:r>
+        <w:rPr>
+          <w:rFonts w:asciiTheme="minorHAnsi" w:eastAsiaTheme="minorHAnsi" w:hAnsiTheme="minorHAnsi" w:cstheme="minorBidi"/>
+          <w:sz w:val="22"/>
+          <w:szCs w:val="22"/>
+        </w:rPr>
+        <w:t xml:space="preserve">rowsing the web in a copy of Firefox with the WebDriver extension installed </w:t>
+      </w:r>
+      <w:r>
+        <w:rPr>
+          <w:rFonts w:asciiTheme="minorHAnsi" w:eastAsiaTheme="minorHAnsi" w:hAnsiTheme="minorHAnsi" w:cstheme="minorBidi"/>
+          <w:sz w:val="22"/>
+          <w:szCs w:val="22"/>
+        </w:rPr>
+        <w:t>will result in a bad security feature</w:t>
+      </w:r>
+      <w:r>
+        <w:rPr>
+          <w:rFonts w:asciiTheme="minorHAnsi" w:eastAsiaTheme="minorHAnsi" w:hAnsiTheme="minorHAnsi" w:cstheme="minorBidi"/>
+          <w:sz w:val="22"/>
+          <w:szCs w:val="22"/>
+        </w:rPr>
+        <w:t xml:space="preserve"> as it makes it trivially easy for someone </w:t>
       </w:r>
       <w:proofErr w:type="gramStart"/>
       <w:r>
@@ -12361,7 +12837,15 @@
           <w:sz w:val="22"/>
           <w:szCs w:val="22"/>
         </w:rPr>
-        <w:t>Behind the scenes, there is a DOM messenger, waiting for the</w:t>
+        <w:t>T</w:t>
+      </w:r>
+      <w:r>
+        <w:rPr>
+          <w:rFonts w:asciiTheme="minorHAnsi" w:eastAsiaTheme="minorHAnsi" w:hAnsiTheme="minorHAnsi" w:cstheme="minorBidi"/>
+          <w:sz w:val="22"/>
+          <w:szCs w:val="22"/>
+        </w:rPr>
+        <w:t>here is a DOM messenger, waiting for the</w:t>
       </w:r>
       <w:r>
         <w:rPr>
@@ -12378,7 +12862,7 @@
           <w:sz w:val="22"/>
           <w:szCs w:val="22"/>
         </w:rPr>
-        <w:t>webdriverCommand</w:t>
+        <w:t>webdriver</w:t>
       </w:r>
       <w:proofErr w:type="spellEnd"/>
       <w:r>
@@ -12387,48 +12871,98 @@
           <w:sz w:val="22"/>
           <w:szCs w:val="22"/>
         </w:rPr>
+        <w:t xml:space="preserve"> </w:t>
+      </w:r>
+      <w:r>
+        <w:rPr>
+          <w:rFonts w:asciiTheme="minorHAnsi" w:eastAsiaTheme="minorHAnsi" w:hAnsiTheme="minorHAnsi" w:cstheme="minorBidi"/>
+          <w:sz w:val="22"/>
+          <w:szCs w:val="22"/>
+        </w:rPr>
+        <w:t>Command </w:t>
+      </w:r>
+      <w:r>
+        <w:rPr>
+          <w:rFonts w:asciiTheme="minorHAnsi" w:eastAsiaTheme="minorHAnsi" w:hAnsiTheme="minorHAnsi" w:cstheme="minorBidi"/>
+          <w:sz w:val="22"/>
+          <w:szCs w:val="22"/>
+        </w:rPr>
+        <w:t>that</w:t>
+      </w:r>
+      <w:r>
+        <w:rPr>
+          <w:rFonts w:asciiTheme="minorHAnsi" w:eastAsiaTheme="minorHAnsi" w:hAnsiTheme="minorHAnsi" w:cstheme="minorBidi"/>
+          <w:sz w:val="22"/>
+          <w:szCs w:val="22"/>
+        </w:rPr>
+        <w:t xml:space="preserve"> reads the serialized JSON object and calls the</w:t>
+      </w:r>
+      <w:r>
+        <w:rPr>
+          <w:rFonts w:asciiTheme="minorHAnsi" w:eastAsiaTheme="minorHAnsi" w:hAnsiTheme="minorHAnsi" w:cstheme="minorBidi"/>
+          <w:sz w:val="22"/>
+          <w:szCs w:val="22"/>
+        </w:rPr>
+        <w:t> execute </w:t>
+      </w:r>
+      <w:r>
+        <w:rPr>
+          <w:rFonts w:asciiTheme="minorHAnsi" w:eastAsiaTheme="minorHAnsi" w:hAnsiTheme="minorHAnsi" w:cstheme="minorBidi"/>
+          <w:sz w:val="22"/>
+          <w:szCs w:val="22"/>
+        </w:rPr>
+        <w:t xml:space="preserve">method </w:t>
+      </w:r>
+      <w:r>
+        <w:rPr>
+          <w:rFonts w:asciiTheme="minorHAnsi" w:eastAsiaTheme="minorHAnsi" w:hAnsiTheme="minorHAnsi" w:cstheme="minorBidi"/>
+          <w:sz w:val="22"/>
+          <w:szCs w:val="22"/>
+        </w:rPr>
+        <w:t>on the command processor. T</w:t>
+      </w:r>
+      <w:r>
+        <w:rPr>
+          <w:rFonts w:asciiTheme="minorHAnsi" w:eastAsiaTheme="minorHAnsi" w:hAnsiTheme="minorHAnsi" w:cstheme="minorBidi"/>
+          <w:sz w:val="22"/>
+          <w:szCs w:val="22"/>
+        </w:rPr>
+        <w:t>he callback is one that simply sets the</w:t>
+      </w:r>
+      <w:r>
+        <w:rPr>
+          <w:rFonts w:asciiTheme="minorHAnsi" w:eastAsiaTheme="minorHAnsi" w:hAnsiTheme="minorHAnsi" w:cstheme="minorBidi"/>
+          <w:sz w:val="22"/>
+          <w:szCs w:val="22"/>
+        </w:rPr>
+        <w:t> response </w:t>
+      </w:r>
+      <w:r>
+        <w:rPr>
+          <w:rFonts w:asciiTheme="minorHAnsi" w:eastAsiaTheme="minorHAnsi" w:hAnsiTheme="minorHAnsi" w:cstheme="minorBidi"/>
+          <w:sz w:val="22"/>
+          <w:szCs w:val="22"/>
+        </w:rPr>
+        <w:t>attribute on the document element and then fires the expected</w:t>
+      </w:r>
+      <w:r>
+        <w:rPr>
+          <w:rFonts w:asciiTheme="minorHAnsi" w:eastAsiaTheme="minorHAnsi" w:hAnsiTheme="minorHAnsi" w:cstheme="minorBidi"/>
+          <w:sz w:val="22"/>
+          <w:szCs w:val="22"/>
+        </w:rPr>
         <w:t> </w:t>
       </w:r>
-      <w:r>
-        <w:rPr>
-          <w:rFonts w:asciiTheme="minorHAnsi" w:eastAsiaTheme="minorHAnsi" w:hAnsiTheme="minorHAnsi" w:cstheme="minorBidi"/>
-          <w:sz w:val="22"/>
-          <w:szCs w:val="22"/>
-        </w:rPr>
-        <w:t>this reads the serialized JSON object and calls the</w:t>
-      </w:r>
-      <w:r>
-        <w:rPr>
-          <w:rFonts w:asciiTheme="minorHAnsi" w:eastAsiaTheme="minorHAnsi" w:hAnsiTheme="minorHAnsi" w:cstheme="minorBidi"/>
-          <w:sz w:val="22"/>
-          <w:szCs w:val="22"/>
-        </w:rPr>
-        <w:t> execute </w:t>
-      </w:r>
-      <w:r>
-        <w:rPr>
-          <w:rFonts w:asciiTheme="minorHAnsi" w:eastAsiaTheme="minorHAnsi" w:hAnsiTheme="minorHAnsi" w:cstheme="minorBidi"/>
-          <w:sz w:val="22"/>
-          <w:szCs w:val="22"/>
-        </w:rPr>
-        <w:t>method on the command processor. This time, the callback is one that simply sets the</w:t>
-      </w:r>
-      <w:r>
-        <w:rPr>
-          <w:rFonts w:asciiTheme="minorHAnsi" w:eastAsiaTheme="minorHAnsi" w:hAnsiTheme="minorHAnsi" w:cstheme="minorBidi"/>
-          <w:sz w:val="22"/>
-          <w:szCs w:val="22"/>
-        </w:rPr>
-        <w:t> response </w:t>
-      </w:r>
-      <w:r>
-        <w:rPr>
-          <w:rFonts w:asciiTheme="minorHAnsi" w:eastAsiaTheme="minorHAnsi" w:hAnsiTheme="minorHAnsi" w:cstheme="minorBidi"/>
-          <w:sz w:val="22"/>
-          <w:szCs w:val="22"/>
-        </w:rPr>
-        <w:t>attribute on the document element and then fires the expected</w:t>
-      </w:r>
+      <w:proofErr w:type="spellStart"/>
+      <w:r>
+        <w:rPr>
+          <w:rFonts w:asciiTheme="minorHAnsi" w:eastAsiaTheme="minorHAnsi" w:hAnsiTheme="minorHAnsi" w:cstheme="minorBidi"/>
+          <w:sz w:val="22"/>
+          <w:szCs w:val="22"/>
+        </w:rPr>
+        <w:t>webdriverResponse</w:t>
+      </w:r>
+      <w:proofErr w:type="spellEnd"/>
       <w:r>
         <w:rPr>
           <w:rFonts w:asciiTheme="minorHAnsi" w:eastAsiaTheme="minorHAnsi" w:hAnsiTheme="minorHAnsi" w:cstheme="minorBidi"/>
@@ -12437,24 +12971,6 @@
         </w:rPr>
         <w:t> </w:t>
       </w:r>
-      <w:proofErr w:type="spellStart"/>
-      <w:r>
-        <w:rPr>
-          <w:rFonts w:asciiTheme="minorHAnsi" w:eastAsiaTheme="minorHAnsi" w:hAnsiTheme="minorHAnsi" w:cstheme="minorBidi"/>
-          <w:sz w:val="22"/>
-          <w:szCs w:val="22"/>
-        </w:rPr>
-        <w:t>webdriverResponse</w:t>
-      </w:r>
-      <w:proofErr w:type="spellEnd"/>
-      <w:r>
-        <w:rPr>
-          <w:rFonts w:asciiTheme="minorHAnsi" w:eastAsiaTheme="minorHAnsi" w:hAnsiTheme="minorHAnsi" w:cstheme="minorBidi"/>
-          <w:sz w:val="22"/>
-          <w:szCs w:val="22"/>
-        </w:rPr>
-        <w:t> </w:t>
-      </w:r>
       <w:r>
         <w:rPr>
           <w:rFonts w:asciiTheme="minorHAnsi" w:eastAsiaTheme="minorHAnsi" w:hAnsiTheme="minorHAnsi" w:cstheme="minorBidi"/>
@@ -12463,19 +12979,6 @@
         </w:rPr>
         <w:t>event.</w:t>
       </w:r>
-    </w:p>
-    <w:p>
-      <w:pPr>
-        <w:pStyle w:val="Heading2"/>
-        <w:shd w:val="clear" w:color="auto" w:fill="FFFFFF"/>
-        <w:spacing w:before="0" w:beforeAutospacing="0" w:after="120" w:afterAutospacing="0"/>
-        <w:jc w:val="both"/>
-        <w:rPr>
-          <w:rFonts w:asciiTheme="minorHAnsi" w:eastAsiaTheme="minorHAnsi" w:hAnsiTheme="minorHAnsi" w:cstheme="minorBidi"/>
-          <w:sz w:val="22"/>
-          <w:szCs w:val="22"/>
-        </w:rPr>
-      </w:pPr>
     </w:p>
     <w:p>
       <w:pPr>
@@ -12504,6 +13007,19 @@
           <w:szCs w:val="22"/>
         </w:rPr>
       </w:pPr>
+    </w:p>
+    <w:p>
+      <w:pPr>
+        <w:pStyle w:val="Heading2"/>
+        <w:shd w:val="clear" w:color="auto" w:fill="FFFFFF"/>
+        <w:spacing w:before="0" w:beforeAutospacing="0" w:after="120" w:afterAutospacing="0"/>
+        <w:jc w:val="both"/>
+        <w:rPr>
+          <w:rFonts w:asciiTheme="minorHAnsi" w:eastAsiaTheme="minorHAnsi" w:hAnsiTheme="minorHAnsi" w:cstheme="minorBidi"/>
+          <w:sz w:val="22"/>
+          <w:szCs w:val="22"/>
+        </w:rPr>
+      </w:pPr>
       <w:r>
         <w:rPr>
           <w:rFonts w:asciiTheme="minorHAnsi" w:eastAsiaTheme="minorHAnsi" w:hAnsiTheme="minorHAnsi" w:cstheme="minorBidi"/>
@@ -12824,7 +13340,6 @@
           <w:sz w:val="22"/>
           <w:szCs w:val="22"/>
         </w:rPr>
-        <w:lastRenderedPageBreak/>
         <w:t xml:space="preserve">HTML tags </w:t>
       </w:r>
       <w:proofErr w:type="gramStart"/>

</xml_diff>